<commit_message>
fix jar file not read json problem
</commit_message>
<xml_diff>
--- a/doc/README.txt.docx
+++ b/doc/README.txt.docx
@@ -39,27 +39,16 @@
         <w:t>This application does not require installation.</w:t>
       </w:r>
       <w:r>
-        <w:t xml:space="preserve"> The program must run with Eclipse, not terminal. Also, we don’t support jar file, since the program dependency on a JSON third-party library, The jar file cannot integrate with JSON library after the jar file generated. As the result, the program </w:t>
-      </w:r>
-      <w:r>
-        <w:t>must</w:t>
-      </w:r>
-      <w:r>
-        <w:t xml:space="preserve"> to run with </w:t>
-      </w:r>
-      <w:r>
-        <w:t>Eclipse</w:t>
-      </w:r>
-      <w:r>
-        <w:t>.</w:t>
-      </w:r>
-    </w:p>
-    <w:p>
-      <w:pPr>
-        <w:contextualSpacing w:val="0"/>
-      </w:pPr>
-      <w:bookmarkStart w:id="0" w:name="_GoBack"/>
-      <w:bookmarkEnd w:id="0"/>
+        <w:t xml:space="preserve"> </w:t>
+      </w:r>
+      <w:r>
+        <w:t>We will provide Jar file. The Jar file can run with terminal.</w:t>
+      </w:r>
+    </w:p>
+    <w:p>
+      <w:pPr>
+        <w:contextualSpacing w:val="0"/>
+      </w:pPr>
     </w:p>
     <w:p>
       <w:pPr>
@@ -144,7 +133,7 @@
         <w:contextualSpacing w:val="0"/>
       </w:pPr>
       <w:r>
-        <w:t>Open project folder with Eclipse</w:t>
+        <w:t>Open terminal</w:t>
       </w:r>
     </w:p>
     <w:p>
@@ -157,8 +146,10 @@
         <w:contextualSpacing w:val="0"/>
       </w:pPr>
       <w:r>
-        <w:t>Run the search_it.java</w:t>
-      </w:r>
+        <w:t>Navigate to the program folder</w:t>
+      </w:r>
+      <w:bookmarkStart w:id="0" w:name="_GoBack"/>
+      <w:bookmarkEnd w:id="0"/>
     </w:p>
     <w:p>
       <w:pPr>
@@ -170,6 +161,25 @@
         <w:contextualSpacing w:val="0"/>
       </w:pPr>
       <w:r>
+        <w:t xml:space="preserve">Type java –jar </w:t>
+      </w:r>
+      <w:r>
+        <w:t>planSearchAssitant</w:t>
+      </w:r>
+      <w:r>
+        <w:t>.jar</w:t>
+      </w:r>
+    </w:p>
+    <w:p>
+      <w:pPr>
+        <w:pStyle w:val="ListParagraph"/>
+        <w:numPr>
+          <w:ilvl w:val="0"/>
+          <w:numId w:val="2"/>
+        </w:numPr>
+        <w:contextualSpacing w:val="0"/>
+      </w:pPr>
+      <w:r>
         <w:t>Perform the operation with command</w:t>
       </w:r>
     </w:p>
@@ -305,347 +315,358 @@
         <w:contextualSpacing w:val="0"/>
       </w:pPr>
       <w:r>
+        <w:t>login successful for admin</w:t>
+      </w:r>
+    </w:p>
+    <w:p>
+      <w:pPr>
+        <w:contextualSpacing w:val="0"/>
+      </w:pPr>
+    </w:p>
+    <w:p>
+      <w:pPr>
+        <w:contextualSpacing w:val="0"/>
+      </w:pPr>
+      <w:r>
+        <w:t>Logout: 0 | Show all plans: 1 | Display Shopping Cart: 2 |  Show Order: 3 | Manager Action: 4</w:t>
+      </w:r>
+    </w:p>
+    <w:p>
+      <w:pPr>
+        <w:contextualSpacing w:val="0"/>
+      </w:pPr>
+      <w:r>
+        <w:t>1</w:t>
+      </w:r>
+    </w:p>
+    <w:p>
+      <w:pPr>
+        <w:contextualSpacing w:val="0"/>
+      </w:pPr>
+      <w:r>
+        <w:t>P001 : 4G Supreme Service plan - 80.0</w:t>
+      </w:r>
+    </w:p>
+    <w:p>
+      <w:pPr>
+        <w:contextualSpacing w:val="0"/>
+      </w:pPr>
+      <w:r>
+        <w:t>P002 : 4G Anytime+ Service plan - 0.0</w:t>
+      </w:r>
+    </w:p>
+    <w:p>
+      <w:pPr>
+        <w:contextualSpacing w:val="0"/>
+      </w:pPr>
+      <w:r>
+        <w:t>P003 : 4G Anytime Service plan - 75.0</w:t>
+      </w:r>
+    </w:p>
+    <w:p>
+      <w:pPr>
+        <w:contextualSpacing w:val="0"/>
+      </w:pPr>
+      <w:r>
+        <w:t>P004 : 4G Easy Connect Service plans - 150.0</w:t>
+      </w:r>
+    </w:p>
+    <w:p>
+      <w:pPr>
+        <w:contextualSpacing w:val="0"/>
+      </w:pPr>
+      <w:r>
+        <w:t>P005 : Local Voice Plan 300mins/Month - 0.0</w:t>
+      </w:r>
+    </w:p>
+    <w:p>
+      <w:pPr>
+        <w:contextualSpacing w:val="0"/>
+      </w:pPr>
+      <w:r>
+        <w:t>P006 : Local Voice Plan 1200mins/Month - 0.0</w:t>
+      </w:r>
+    </w:p>
+    <w:p>
+      <w:pPr>
+        <w:contextualSpacing w:val="0"/>
+      </w:pPr>
+      <w:r>
+        <w:t>P007 : Local Voice Plan 2300mins/Month - 0.0</w:t>
+      </w:r>
+    </w:p>
+    <w:p>
+      <w:pPr>
+        <w:contextualSpacing w:val="0"/>
+      </w:pPr>
+      <w:r>
+        <w:t xml:space="preserve">Back: 0 | Filter: 1 | Enter plan id get details: </w:t>
+      </w:r>
+    </w:p>
+    <w:p>
+      <w:pPr>
+        <w:contextualSpacing w:val="0"/>
+      </w:pPr>
+    </w:p>
+    <w:p>
+      <w:pPr>
+        <w:contextualSpacing w:val="0"/>
+      </w:pPr>
+      <w:r>
+        <w:t>Logout: 0 | Show all plans: 1 | Display Shopping Cart: 2 |  Show Order: 3 | Manager Action: 4</w:t>
+      </w:r>
+    </w:p>
+    <w:p>
+      <w:pPr>
+        <w:contextualSpacing w:val="0"/>
+      </w:pPr>
+      <w:r>
+        <w:t>4</w:t>
+      </w:r>
+    </w:p>
+    <w:p>
+      <w:pPr>
+        <w:contextualSpacing w:val="0"/>
+      </w:pPr>
+    </w:p>
+    <w:p>
+      <w:pPr>
+        <w:contextualSpacing w:val="0"/>
+      </w:pPr>
+      <w:r>
+        <w:t>---------------------------------- Manager Action  --------------------------------------------------------------</w:t>
+      </w:r>
+    </w:p>
+    <w:p>
+      <w:pPr>
+        <w:contextualSpacing w:val="0"/>
+      </w:pPr>
+    </w:p>
+    <w:p>
+      <w:pPr>
+        <w:contextualSpacing w:val="0"/>
+      </w:pPr>
+    </w:p>
+    <w:p>
+      <w:pPr>
+        <w:contextualSpacing w:val="0"/>
+      </w:pPr>
+      <w:r>
+        <w:t>0: Exit | 1: Add service plan | 2: Update service plan | 3: Delete service plan | 4: Check user plan</w:t>
+      </w:r>
+    </w:p>
+    <w:p>
+      <w:pPr>
+        <w:contextualSpacing w:val="0"/>
+      </w:pPr>
+      <w:r>
+        <w:t>4</w:t>
+      </w:r>
+    </w:p>
+    <w:p>
+      <w:pPr>
+        <w:contextualSpacing w:val="0"/>
+      </w:pPr>
+      <w:r>
+        <w:t>User List:</w:t>
+      </w:r>
+    </w:p>
+    <w:p>
+      <w:pPr>
+        <w:contextualSpacing w:val="0"/>
+      </w:pPr>
+      <w:proofErr w:type="spellStart"/>
+      <w:r>
+        <w:t>jonh</w:t>
+      </w:r>
+      <w:proofErr w:type="spellEnd"/>
+    </w:p>
+    <w:p>
+      <w:pPr>
+        <w:contextualSpacing w:val="0"/>
+      </w:pPr>
+      <w:r>
+        <w:t>Enter user name to check user service plan:</w:t>
+      </w:r>
+    </w:p>
+    <w:p>
+      <w:pPr>
+        <w:contextualSpacing w:val="0"/>
+      </w:pPr>
+      <w:proofErr w:type="spellStart"/>
+      <w:r>
+        <w:t>jonh</w:t>
+      </w:r>
+      <w:proofErr w:type="spellEnd"/>
+    </w:p>
+    <w:p>
+      <w:pPr>
+        <w:contextualSpacing w:val="0"/>
+      </w:pPr>
+      <w:r>
+        <w:t>Plan Id:P001</w:t>
+      </w:r>
+    </w:p>
+    <w:p>
+      <w:pPr>
+        <w:contextualSpacing w:val="0"/>
+      </w:pPr>
+      <w:r>
+        <w:t>Plan Type:1</w:t>
+      </w:r>
+    </w:p>
+    <w:p>
+      <w:pPr>
+        <w:contextualSpacing w:val="0"/>
+      </w:pPr>
+      <w:r>
+        <w:t>Plan name:4G Supreme Service plan</w:t>
+      </w:r>
+    </w:p>
+    <w:p>
+      <w:pPr>
+        <w:contextualSpacing w:val="0"/>
+      </w:pPr>
+      <w:r>
+        <w:t>Monthly fee:120.000000</w:t>
+      </w:r>
+    </w:p>
+    <w:p>
+      <w:pPr>
+        <w:contextualSpacing w:val="0"/>
+      </w:pPr>
+      <w:r>
+        <w:t>Special monthly fee:80.000000</w:t>
+      </w:r>
+    </w:p>
+    <w:p>
+      <w:pPr>
+        <w:contextualSpacing w:val="0"/>
+      </w:pPr>
+      <w:r>
+        <w:t>Months for special fee:[1, 3, 4]</w:t>
+      </w:r>
+    </w:p>
+    <w:p>
+      <w:pPr>
+        <w:contextualSpacing w:val="0"/>
+      </w:pPr>
+      <w:r>
+        <w:t>Plan duration:24 months</w:t>
+      </w:r>
+    </w:p>
+    <w:p>
+      <w:pPr>
+        <w:contextualSpacing w:val="0"/>
+      </w:pPr>
+    </w:p>
+    <w:p>
+      <w:pPr>
+        <w:contextualSpacing w:val="0"/>
+      </w:pPr>
+      <w:r>
+        <w:t>Plan Id:P002</w:t>
+      </w:r>
+    </w:p>
+    <w:p>
+      <w:pPr>
+        <w:contextualSpacing w:val="0"/>
+      </w:pPr>
+      <w:r>
+        <w:t>Plan Type:1</w:t>
+      </w:r>
+    </w:p>
+    <w:p>
+      <w:pPr>
+        <w:contextualSpacing w:val="0"/>
+      </w:pPr>
+      <w:r>
+        <w:t>Plan name:4G Anytime+ Service plan</w:t>
+      </w:r>
+    </w:p>
+    <w:p>
+      <w:pPr>
+        <w:contextualSpacing w:val="0"/>
+      </w:pPr>
+      <w:r>
+        <w:t>Monthly fee:108.000000</w:t>
+      </w:r>
+    </w:p>
+    <w:p>
+      <w:pPr>
+        <w:contextualSpacing w:val="0"/>
+      </w:pPr>
+      <w:r>
+        <w:t>Special monthly fee:0.000000</w:t>
+      </w:r>
+    </w:p>
+    <w:p>
+      <w:pPr>
+        <w:contextualSpacing w:val="0"/>
+      </w:pPr>
+      <w:r>
+        <w:t>Months for special fee:[]</w:t>
+      </w:r>
+    </w:p>
+    <w:p>
+      <w:pPr>
+        <w:contextualSpacing w:val="0"/>
+      </w:pPr>
+      <w:r>
+        <w:t>Plan duration:12 months</w:t>
+      </w:r>
+    </w:p>
+    <w:p>
+      <w:pPr>
+        <w:contextualSpacing w:val="0"/>
+      </w:pPr>
+    </w:p>
+    <w:p>
+      <w:pPr>
+        <w:contextualSpacing w:val="0"/>
+      </w:pPr>
+      <w:r>
+        <w:t>Plan Id:P005</w:t>
+      </w:r>
+    </w:p>
+    <w:p>
+      <w:pPr>
+        <w:contextualSpacing w:val="0"/>
+      </w:pPr>
+      <w:r>
+        <w:t>Plan Type:3</w:t>
+      </w:r>
+    </w:p>
+    <w:p>
+      <w:pPr>
+        <w:contextualSpacing w:val="0"/>
+      </w:pPr>
+      <w:r>
+        <w:t xml:space="preserve">Plan </w:t>
+      </w:r>
+      <w:proofErr w:type="spellStart"/>
+      <w:r>
+        <w:t>name:Local</w:t>
+      </w:r>
+      <w:proofErr w:type="spellEnd"/>
+      <w:r>
+        <w:t xml:space="preserve"> Voice Plan 300mins/Month</w:t>
+      </w:r>
+    </w:p>
+    <w:p>
+      <w:pPr>
+        <w:contextualSpacing w:val="0"/>
+      </w:pPr>
+      <w:r>
+        <w:t>Monthly fee:16.000000</w:t>
+      </w:r>
+    </w:p>
+    <w:p>
+      <w:pPr>
+        <w:contextualSpacing w:val="0"/>
+      </w:pPr>
+      <w:r>
         <w:lastRenderedPageBreak/>
-        <w:t>login successful for admin</w:t>
-      </w:r>
-    </w:p>
-    <w:p>
-      <w:pPr>
-        <w:contextualSpacing w:val="0"/>
-      </w:pPr>
-    </w:p>
-    <w:p>
-      <w:pPr>
-        <w:contextualSpacing w:val="0"/>
-      </w:pPr>
-      <w:r>
-        <w:t>Logout: 0 | Show all plans: 1 | Display Shopping Cart: 2 |  Show Order: 3 | Manager Action: 4</w:t>
-      </w:r>
-    </w:p>
-    <w:p>
-      <w:pPr>
-        <w:contextualSpacing w:val="0"/>
-      </w:pPr>
-      <w:r>
-        <w:t>1</w:t>
-      </w:r>
-    </w:p>
-    <w:p>
-      <w:pPr>
-        <w:contextualSpacing w:val="0"/>
-      </w:pPr>
-      <w:r>
-        <w:t>P001 : 4G Supreme Service plan - 80.0</w:t>
-      </w:r>
-    </w:p>
-    <w:p>
-      <w:pPr>
-        <w:contextualSpacing w:val="0"/>
-      </w:pPr>
-      <w:r>
-        <w:t>P002 : 4G Anytime+ Service plan - 0.0</w:t>
-      </w:r>
-    </w:p>
-    <w:p>
-      <w:pPr>
-        <w:contextualSpacing w:val="0"/>
-      </w:pPr>
-      <w:r>
-        <w:t>P003 : 4G Anytime Service plan - 75.0</w:t>
-      </w:r>
-    </w:p>
-    <w:p>
-      <w:pPr>
-        <w:contextualSpacing w:val="0"/>
-      </w:pPr>
-      <w:r>
-        <w:t>P004 : 4G Easy Connect Service plans - 150.0</w:t>
-      </w:r>
-    </w:p>
-    <w:p>
-      <w:pPr>
-        <w:contextualSpacing w:val="0"/>
-      </w:pPr>
-      <w:r>
-        <w:t>P005 : Local Voice Plan 300mins/Month - 0.0</w:t>
-      </w:r>
-    </w:p>
-    <w:p>
-      <w:pPr>
-        <w:contextualSpacing w:val="0"/>
-      </w:pPr>
-      <w:r>
-        <w:t>P006 : Local Voice Plan 1200mins/Month - 0.0</w:t>
-      </w:r>
-    </w:p>
-    <w:p>
-      <w:pPr>
-        <w:contextualSpacing w:val="0"/>
-      </w:pPr>
-      <w:r>
-        <w:t>P007 : Local Voice Plan 2300mins/Month - 0.0</w:t>
-      </w:r>
-    </w:p>
-    <w:p>
-      <w:pPr>
-        <w:contextualSpacing w:val="0"/>
-      </w:pPr>
-      <w:r>
-        <w:t xml:space="preserve">Back: 0 | Filter: 1 | Enter plan id get details: </w:t>
-      </w:r>
-    </w:p>
-    <w:p>
-      <w:pPr>
-        <w:contextualSpacing w:val="0"/>
-      </w:pPr>
-    </w:p>
-    <w:p>
-      <w:pPr>
-        <w:contextualSpacing w:val="0"/>
-      </w:pPr>
-      <w:r>
-        <w:t>Logout: 0 | Show all plans: 1 | Display Shopping Cart: 2 |  Show Order: 3 | Manager Action: 4</w:t>
-      </w:r>
-    </w:p>
-    <w:p>
-      <w:pPr>
-        <w:contextualSpacing w:val="0"/>
-      </w:pPr>
-      <w:r>
-        <w:t>4</w:t>
-      </w:r>
-    </w:p>
-    <w:p>
-      <w:pPr>
-        <w:contextualSpacing w:val="0"/>
-      </w:pPr>
-    </w:p>
-    <w:p>
-      <w:pPr>
-        <w:contextualSpacing w:val="0"/>
-      </w:pPr>
-      <w:r>
-        <w:t>---------------------------------- Manager Action  --------------------------------------------------------------</w:t>
-      </w:r>
-    </w:p>
-    <w:p>
-      <w:pPr>
-        <w:contextualSpacing w:val="0"/>
-      </w:pPr>
-    </w:p>
-    <w:p>
-      <w:pPr>
-        <w:contextualSpacing w:val="0"/>
-      </w:pPr>
-    </w:p>
-    <w:p>
-      <w:pPr>
-        <w:contextualSpacing w:val="0"/>
-      </w:pPr>
-      <w:r>
-        <w:t>0: Exit | 1: Add service plan | 2: Update service plan | 3: Delete service plan | 4: Check user plan</w:t>
-      </w:r>
-    </w:p>
-    <w:p>
-      <w:pPr>
-        <w:contextualSpacing w:val="0"/>
-      </w:pPr>
-      <w:r>
-        <w:t>4</w:t>
-      </w:r>
-    </w:p>
-    <w:p>
-      <w:pPr>
-        <w:contextualSpacing w:val="0"/>
-      </w:pPr>
-      <w:r>
-        <w:t>User List:</w:t>
-      </w:r>
-    </w:p>
-    <w:p>
-      <w:pPr>
-        <w:contextualSpacing w:val="0"/>
-      </w:pPr>
-      <w:r>
-        <w:t>jonh</w:t>
-      </w:r>
-    </w:p>
-    <w:p>
-      <w:pPr>
-        <w:contextualSpacing w:val="0"/>
-      </w:pPr>
-      <w:r>
-        <w:t>Enter user name to check user service plan:</w:t>
-      </w:r>
-    </w:p>
-    <w:p>
-      <w:pPr>
-        <w:contextualSpacing w:val="0"/>
-      </w:pPr>
-      <w:r>
-        <w:t>jonh</w:t>
-      </w:r>
-    </w:p>
-    <w:p>
-      <w:pPr>
-        <w:contextualSpacing w:val="0"/>
-      </w:pPr>
-      <w:r>
-        <w:t>Plan Id:P001</w:t>
-      </w:r>
-    </w:p>
-    <w:p>
-      <w:pPr>
-        <w:contextualSpacing w:val="0"/>
-      </w:pPr>
-      <w:r>
-        <w:t>Plan Type:1</w:t>
-      </w:r>
-    </w:p>
-    <w:p>
-      <w:pPr>
-        <w:contextualSpacing w:val="0"/>
-      </w:pPr>
-      <w:r>
-        <w:t>Plan name:4G Supreme Service plan</w:t>
-      </w:r>
-    </w:p>
-    <w:p>
-      <w:pPr>
-        <w:contextualSpacing w:val="0"/>
-      </w:pPr>
-      <w:r>
-        <w:t>Monthly fee:120.000000</w:t>
-      </w:r>
-    </w:p>
-    <w:p>
-      <w:pPr>
-        <w:contextualSpacing w:val="0"/>
-      </w:pPr>
-      <w:r>
-        <w:t>Special monthly fee:80.000000</w:t>
-      </w:r>
-    </w:p>
-    <w:p>
-      <w:pPr>
-        <w:contextualSpacing w:val="0"/>
-      </w:pPr>
-      <w:r>
-        <w:t>Months for special fee:[1, 3, 4]</w:t>
-      </w:r>
-    </w:p>
-    <w:p>
-      <w:pPr>
-        <w:contextualSpacing w:val="0"/>
-      </w:pPr>
-      <w:r>
-        <w:t>Plan duration:24 months</w:t>
-      </w:r>
-    </w:p>
-    <w:p>
-      <w:pPr>
-        <w:contextualSpacing w:val="0"/>
-      </w:pPr>
-    </w:p>
-    <w:p>
-      <w:pPr>
-        <w:contextualSpacing w:val="0"/>
-      </w:pPr>
-      <w:r>
-        <w:t>Plan Id:P002</w:t>
-      </w:r>
-    </w:p>
-    <w:p>
-      <w:pPr>
-        <w:contextualSpacing w:val="0"/>
-      </w:pPr>
-      <w:r>
-        <w:t>Plan Type:1</w:t>
-      </w:r>
-    </w:p>
-    <w:p>
-      <w:pPr>
-        <w:contextualSpacing w:val="0"/>
-      </w:pPr>
-      <w:r>
-        <w:t>Plan name:4G Anytime+ Service plan</w:t>
-      </w:r>
-    </w:p>
-    <w:p>
-      <w:pPr>
-        <w:contextualSpacing w:val="0"/>
-      </w:pPr>
-      <w:r>
-        <w:t>Monthly fee:108.000000</w:t>
-      </w:r>
-    </w:p>
-    <w:p>
-      <w:pPr>
-        <w:contextualSpacing w:val="0"/>
-      </w:pPr>
-      <w:r>
-        <w:t>Special monthly fee:0.000000</w:t>
-      </w:r>
-    </w:p>
-    <w:p>
-      <w:pPr>
-        <w:contextualSpacing w:val="0"/>
-      </w:pPr>
-      <w:r>
-        <w:t>Months for special fee:[]</w:t>
-      </w:r>
-    </w:p>
-    <w:p>
-      <w:pPr>
-        <w:contextualSpacing w:val="0"/>
-      </w:pPr>
-      <w:r>
-        <w:t>Plan duration:12 months</w:t>
-      </w:r>
-    </w:p>
-    <w:p>
-      <w:pPr>
-        <w:contextualSpacing w:val="0"/>
-      </w:pPr>
-    </w:p>
-    <w:p>
-      <w:pPr>
-        <w:contextualSpacing w:val="0"/>
-      </w:pPr>
-      <w:r>
-        <w:t>Plan Id:P005</w:t>
-      </w:r>
-    </w:p>
-    <w:p>
-      <w:pPr>
-        <w:contextualSpacing w:val="0"/>
-      </w:pPr>
-      <w:r>
-        <w:t>Plan Type:3</w:t>
-      </w:r>
-    </w:p>
-    <w:p>
-      <w:pPr>
-        <w:contextualSpacing w:val="0"/>
-      </w:pPr>
-      <w:r>
-        <w:t>Plan name:Local Voice Plan 300mins/Month</w:t>
-      </w:r>
-    </w:p>
-    <w:p>
-      <w:pPr>
-        <w:contextualSpacing w:val="0"/>
-      </w:pPr>
-      <w:r>
-        <w:lastRenderedPageBreak/>
-        <w:t>Monthly fee:16.000000</w:t>
-      </w:r>
-    </w:p>
-    <w:p>
-      <w:pPr>
-        <w:contextualSpacing w:val="0"/>
-      </w:pPr>
-      <w:r>
         <w:t>Special monthly fee:0.000000</w:t>
       </w:r>
     </w:p>

</xml_diff>